<commit_message>
Doc y Presentacion Vision
</commit_message>
<xml_diff>
--- a/Vision/proyecto/Proyecto.docx
+++ b/Vision/proyecto/Proyecto.docx
@@ -93,63 +93,7 @@
           <w:sz w:val="24"/>
           <w:lang w:val="es-419"/>
         </w:rPr>
-        <w:t xml:space="preserve">Se tiene </w:t>
-      </w:r>
-      <w:r>
-        <w:rPr>
-          <w:rFonts w:ascii="Arial" w:hAnsi="Arial" w:cs="Arial"/>
-          <w:sz w:val="24"/>
-          <w:lang w:val="es-419"/>
-        </w:rPr>
-        <w:t>una imagen de una partida en</w:t>
-      </w:r>
-      <w:r>
-        <w:rPr>
-          <w:rFonts w:ascii="Arial" w:hAnsi="Arial" w:cs="Arial"/>
-          <w:sz w:val="24"/>
-          <w:lang w:val="es-419"/>
-        </w:rPr>
-        <w:t xml:space="preserve"> proceso de un juego de cartas</w:t>
-      </w:r>
-      <w:r>
-        <w:rPr>
-          <w:rFonts w:ascii="Arial" w:hAnsi="Arial" w:cs="Arial"/>
-          <w:sz w:val="24"/>
-          <w:lang w:val="es-419"/>
-        </w:rPr>
-        <w:t xml:space="preserve"> (Inicialmente Magic TGC)</w:t>
-      </w:r>
-      <w:r>
-        <w:rPr>
-          <w:rFonts w:ascii="Arial" w:hAnsi="Arial" w:cs="Arial"/>
-          <w:sz w:val="24"/>
-          <w:lang w:val="es-419"/>
-        </w:rPr>
-        <w:t xml:space="preserve"> y no sabe </w:t>
-      </w:r>
-      <w:r>
-        <w:rPr>
-          <w:rFonts w:ascii="Arial" w:hAnsi="Arial" w:cs="Arial"/>
-          <w:sz w:val="24"/>
-          <w:lang w:val="es-419"/>
-        </w:rPr>
-        <w:t>cuál</w:t>
-      </w:r>
-      <w:r>
-        <w:rPr>
-          <w:rFonts w:ascii="Arial" w:hAnsi="Arial" w:cs="Arial"/>
-          <w:sz w:val="24"/>
-          <w:lang w:val="es-419"/>
-        </w:rPr>
-        <w:t xml:space="preserve"> es el estado actual de la partida ni las cartas en juego, ni </w:t>
-      </w:r>
-      <w:r>
-        <w:rPr>
-          <w:rFonts w:ascii="Arial" w:hAnsi="Arial" w:cs="Arial"/>
-          <w:sz w:val="24"/>
-          <w:lang w:val="es-419"/>
-        </w:rPr>
-        <w:t>que acciones se están realizando.</w:t>
+        <w:t>Magic The Gathering es un juego de cartas intercambiables (TCG) el cual tiene una gran popularidad mundialmente. Este juego es transmitido virtualmente usualmente debido a la frecuencia de sus torneos. Lastimosamente, estas transmisiones tienen un gran problema el cual es la dificultad de la visualización de las cartas que están en juego debido a la resolución de las mismas y/o al constante cambio y movimiento de las mismas debido a la rapidez de juego.</w:t>
       </w:r>
     </w:p>
     <w:p>
@@ -173,28 +117,42 @@
           <w:sz w:val="24"/>
           <w:lang w:val="es-419"/>
         </w:rPr>
-        <w:t>Objetivo del Proyecto</w:t>
-      </w:r>
-      <w:bookmarkStart w:id="0" w:name="_GoBack"/>
-      <w:bookmarkEnd w:id="0"/>
-    </w:p>
-    <w:p>
-      <w:pPr>
-        <w:spacing w:line="276" w:lineRule="auto"/>
-        <w:jc w:val="both"/>
-        <w:rPr>
-          <w:rFonts w:ascii="Arial" w:hAnsi="Arial" w:cs="Arial"/>
-          <w:sz w:val="24"/>
-          <w:lang w:val="es-419"/>
-        </w:rPr>
-      </w:pPr>
-      <w:r>
-        <w:rPr>
-          <w:rFonts w:ascii="Arial" w:hAnsi="Arial" w:cs="Arial"/>
-          <w:sz w:val="24"/>
-          <w:lang w:val="es-419"/>
-        </w:rPr>
-        <w:t>El objetivo principal del programa es poder saber cuáles cartas están en juego actualmente y poder conocer sus atributos, de esta manera poder introducirlos a la imagen. Adicionalmente identificar las acciones que se están realizando en la imagen ingresada, por ejemplo, definición de atacantes y defensores.</w:t>
+        <w:t>Objetivo Inicial</w:t>
+      </w:r>
+    </w:p>
+    <w:p>
+      <w:pPr>
+        <w:spacing w:line="276" w:lineRule="auto"/>
+        <w:jc w:val="both"/>
+        <w:rPr>
+          <w:rFonts w:ascii="Arial" w:hAnsi="Arial" w:cs="Arial"/>
+          <w:sz w:val="24"/>
+          <w:lang w:val="es-419"/>
+        </w:rPr>
+      </w:pPr>
+      <w:r>
+        <w:rPr>
+          <w:rFonts w:ascii="Arial" w:hAnsi="Arial" w:cs="Arial"/>
+          <w:sz w:val="24"/>
+          <w:lang w:val="es-419"/>
+        </w:rPr>
+        <w:t>A partir de una situación de juego obtener todos los datos posibles, es decir, obtener la cantidad de cartas, las cartas de tipo tierra y su color, las cartas de tipo criatura y su estado, color y efectos</w:t>
+      </w:r>
+      <w:r>
+        <w:rPr>
+          <w:rFonts w:ascii="Arial" w:hAnsi="Arial" w:cs="Arial"/>
+          <w:sz w:val="24"/>
+          <w:lang w:val="es-419"/>
+        </w:rPr>
+        <w:t xml:space="preserve"> y el resultado que se obtendría de la situación de juego</w:t>
+      </w:r>
+      <w:r>
+        <w:rPr>
+          <w:rFonts w:ascii="Arial" w:hAnsi="Arial" w:cs="Arial"/>
+          <w:sz w:val="24"/>
+          <w:lang w:val="es-419"/>
+        </w:rPr>
+        <w:t>. A partir de eso imprimir sobre la imagen o en una imagen aparte los datos más relevantes de manera que sea más cómodo visualmente.</w:t>
       </w:r>
     </w:p>
     <w:p>
@@ -218,75 +176,717 @@
           <w:sz w:val="24"/>
           <w:lang w:val="es-419"/>
         </w:rPr>
-        <w:t>Actividades Tentativas</w:t>
-      </w:r>
-    </w:p>
-    <w:p>
-      <w:pPr>
-        <w:spacing w:line="276" w:lineRule="auto"/>
-        <w:jc w:val="both"/>
-        <w:rPr>
-          <w:rFonts w:ascii="Arial" w:hAnsi="Arial" w:cs="Arial"/>
-          <w:sz w:val="24"/>
-          <w:lang w:val="es-419"/>
-        </w:rPr>
-      </w:pPr>
-      <w:r>
-        <w:rPr>
-          <w:rFonts w:ascii="Arial" w:hAnsi="Arial" w:cs="Arial"/>
-          <w:sz w:val="24"/>
-          <w:lang w:val="es-419"/>
-        </w:rPr>
-        <w:t>Las actividades por tomar</w:t>
-      </w:r>
-      <w:r>
-        <w:rPr>
-          <w:rFonts w:ascii="Arial" w:hAnsi="Arial" w:cs="Arial"/>
-          <w:sz w:val="24"/>
-          <w:lang w:val="es-419"/>
-        </w:rPr>
-        <w:t xml:space="preserve"> en cuenta que </w:t>
-      </w:r>
-      <w:r>
-        <w:rPr>
-          <w:rFonts w:ascii="Arial" w:hAnsi="Arial" w:cs="Arial"/>
-          <w:sz w:val="24"/>
-          <w:lang w:val="es-419"/>
-        </w:rPr>
-        <w:t>realizará</w:t>
-      </w:r>
-      <w:r>
-        <w:rPr>
-          <w:rFonts w:ascii="Arial" w:hAnsi="Arial" w:cs="Arial"/>
-          <w:sz w:val="24"/>
-          <w:lang w:val="es-419"/>
-        </w:rPr>
-        <w:t xml:space="preserve"> el programa será en primer lugar la identificación </w:t>
-      </w:r>
-      <w:r>
-        <w:rPr>
-          <w:rFonts w:ascii="Arial" w:hAnsi="Arial" w:cs="Arial"/>
-          <w:sz w:val="24"/>
-          <w:lang w:val="es-419"/>
-        </w:rPr>
-        <w:t>de la imagen haciendo uso de una librería de procesamiento de imágenes como lo son OpenCV e ITK, entre otras</w:t>
-      </w:r>
-      <w:r>
-        <w:rPr>
-          <w:rFonts w:ascii="Arial" w:hAnsi="Arial" w:cs="Arial"/>
-          <w:sz w:val="24"/>
-          <w:lang w:val="es-419"/>
-        </w:rPr>
-        <w:t>. Posteriormente se debe realizar el procesamiento y obtención de la información de dicha imagen y de esta manera saber sus atributos y características. Al tener dicha información se podrá renderizar un modelo de las cartas en juego y será añadido a la imagen al igual que los campos de texto referentes a sus características. Finalmente se procederá al rearmado de la imagen con los componentes anteriormente mencionados.</w:t>
-      </w:r>
-      <w:r>
-        <w:rPr>
-          <w:rFonts w:ascii="Arial" w:hAnsi="Arial" w:cs="Arial"/>
-          <w:sz w:val="24"/>
-          <w:lang w:val="es-419"/>
-        </w:rPr>
-        <w:t xml:space="preserve"> </w:t>
-      </w:r>
+        <w:t>Objetivo Final</w:t>
+      </w:r>
+    </w:p>
+    <w:p>
+      <w:pPr>
+        <w:spacing w:line="276" w:lineRule="auto"/>
+        <w:jc w:val="both"/>
+        <w:rPr>
+          <w:rFonts w:ascii="Arial" w:hAnsi="Arial" w:cs="Arial"/>
+          <w:sz w:val="24"/>
+          <w:lang w:val="es-419"/>
+        </w:rPr>
+      </w:pPr>
+      <w:r>
+        <w:rPr>
+          <w:rFonts w:ascii="Arial" w:hAnsi="Arial" w:cs="Arial"/>
+          <w:sz w:val="24"/>
+          <w:lang w:val="es-419"/>
+        </w:rPr>
+        <w:t>A partir de una situación de juego obtener el número</w:t>
+      </w:r>
+      <w:r>
+        <w:rPr>
+          <w:rFonts w:ascii="Arial" w:hAnsi="Arial" w:cs="Arial"/>
+          <w:sz w:val="24"/>
+          <w:lang w:val="es-419"/>
+        </w:rPr>
+        <w:t xml:space="preserve"> de cartas en juego, el estado de las cartas que están en juego y sus características básicas, es decir, las cartas de tipo tierra y su estado, las cartas de tipo criatura y su estado. A partir de eso mostrar en la imagen</w:t>
+      </w:r>
+      <w:r>
+        <w:rPr>
+          <w:rFonts w:ascii="Arial" w:hAnsi="Arial" w:cs="Arial"/>
+          <w:sz w:val="24"/>
+          <w:lang w:val="es-419"/>
+        </w:rPr>
+        <w:t xml:space="preserve"> original o una diferente</w:t>
+      </w:r>
+      <w:r>
+        <w:rPr>
+          <w:rFonts w:ascii="Arial" w:hAnsi="Arial" w:cs="Arial"/>
+          <w:sz w:val="24"/>
+          <w:lang w:val="es-419"/>
+        </w:rPr>
+        <w:t xml:space="preserve"> el resultado del análisis.</w:t>
+      </w:r>
+    </w:p>
+    <w:p>
+      <w:pPr>
+        <w:pStyle w:val="Prrafodelista"/>
+        <w:numPr>
+          <w:ilvl w:val="0"/>
+          <w:numId w:val="1"/>
+        </w:numPr>
+        <w:spacing w:line="276" w:lineRule="auto"/>
+        <w:jc w:val="both"/>
+        <w:rPr>
+          <w:rFonts w:ascii="Arial" w:hAnsi="Arial" w:cs="Arial"/>
+          <w:sz w:val="24"/>
+          <w:lang w:val="es-419"/>
+        </w:rPr>
+      </w:pPr>
+      <w:r>
+        <w:rPr>
+          <w:rFonts w:ascii="Arial" w:hAnsi="Arial" w:cs="Arial"/>
+          <w:sz w:val="24"/>
+          <w:lang w:val="es-419"/>
+        </w:rPr>
+        <w:t>Descripción de la Solución</w:t>
+      </w:r>
+    </w:p>
+    <w:p>
+      <w:pPr>
+        <w:spacing w:line="276" w:lineRule="auto"/>
+        <w:jc w:val="both"/>
+        <w:rPr>
+          <w:rFonts w:ascii="Arial" w:hAnsi="Arial" w:cs="Arial"/>
+          <w:sz w:val="24"/>
+          <w:lang w:val="es-419"/>
+        </w:rPr>
+      </w:pPr>
+      <w:r>
+        <w:rPr>
+          <w:rFonts w:ascii="Arial" w:hAnsi="Arial" w:cs="Arial"/>
+          <w:sz w:val="24"/>
+          <w:lang w:val="es-419"/>
+        </w:rPr>
+        <w:t xml:space="preserve">Para la correcta solución </w:t>
+      </w:r>
+      <w:r>
+        <w:rPr>
+          <w:rFonts w:ascii="Arial" w:hAnsi="Arial" w:cs="Arial"/>
+          <w:sz w:val="24"/>
+          <w:lang w:val="es-419"/>
+        </w:rPr>
+        <w:t>del problema se debe partir en 6</w:t>
+      </w:r>
+      <w:r>
+        <w:rPr>
+          <w:rFonts w:ascii="Arial" w:hAnsi="Arial" w:cs="Arial"/>
+          <w:sz w:val="24"/>
+          <w:lang w:val="es-419"/>
+        </w:rPr>
+        <w:t xml:space="preserve"> partes. La primera parte corresponde a la binarizacion de la imagen.</w:t>
+      </w:r>
+    </w:p>
+    <w:p>
+      <w:pPr>
+        <w:spacing w:line="276" w:lineRule="auto"/>
+        <w:jc w:val="both"/>
+        <w:rPr>
+          <w:rFonts w:ascii="Arial" w:hAnsi="Arial" w:cs="Arial"/>
+          <w:sz w:val="24"/>
+          <w:lang w:val="es-419"/>
+        </w:rPr>
+      </w:pPr>
+      <w:r>
+        <w:rPr>
+          <w:noProof/>
+        </w:rPr>
+        <w:drawing>
+          <wp:inline distT="0" distB="0" distL="0" distR="0">
+            <wp:extent cx="3876675" cy="495300"/>
+            <wp:effectExtent l="0" t="0" r="9525" b="0"/>
+            <wp:docPr id="2" name="Imagen 2"/>
+            <wp:cNvGraphicFramePr>
+              <a:graphicFrameLocks xmlns:a="http://schemas.openxmlformats.org/drawingml/2006/main" noChangeAspect="1"/>
+            </wp:cNvGraphicFramePr>
+            <a:graphic xmlns:a="http://schemas.openxmlformats.org/drawingml/2006/main">
+              <a:graphicData uri="http://schemas.openxmlformats.org/drawingml/2006/picture">
+                <pic:pic xmlns:pic="http://schemas.openxmlformats.org/drawingml/2006/picture">
+                  <pic:nvPicPr>
+                    <pic:cNvPr id="0" name="Picture 6"/>
+                    <pic:cNvPicPr>
+                      <a:picLocks noChangeAspect="1" noChangeArrowheads="1"/>
+                    </pic:cNvPicPr>
+                  </pic:nvPicPr>
+                  <pic:blipFill>
+                    <a:blip r:embed="rId5">
+                      <a:extLst>
+                        <a:ext uri="{28A0092B-C50C-407E-A947-70E740481C1C}">
+                          <a14:useLocalDpi xmlns:a14="http://schemas.microsoft.com/office/drawing/2010/main" val="0"/>
+                        </a:ext>
+                      </a:extLst>
+                    </a:blip>
+                    <a:srcRect/>
+                    <a:stretch>
+                      <a:fillRect/>
+                    </a:stretch>
+                  </pic:blipFill>
+                  <pic:spPr bwMode="auto">
+                    <a:xfrm>
+                      <a:off x="0" y="0"/>
+                      <a:ext cx="3876675" cy="495300"/>
+                    </a:xfrm>
+                    <a:prstGeom prst="rect">
+                      <a:avLst/>
+                    </a:prstGeom>
+                    <a:noFill/>
+                    <a:ln>
+                      <a:noFill/>
+                    </a:ln>
+                  </pic:spPr>
+                </pic:pic>
+              </a:graphicData>
+            </a:graphic>
+          </wp:inline>
+        </w:drawing>
+      </w:r>
+    </w:p>
+    <w:p>
+      <w:pPr>
+        <w:spacing w:line="276" w:lineRule="auto"/>
+        <w:jc w:val="both"/>
+        <w:rPr>
+          <w:rFonts w:ascii="Arial" w:hAnsi="Arial" w:cs="Arial"/>
+          <w:sz w:val="24"/>
+          <w:lang w:val="es-419"/>
+        </w:rPr>
+      </w:pPr>
+      <w:r>
+        <w:rPr>
+          <w:rFonts w:ascii="Arial" w:hAnsi="Arial" w:cs="Arial"/>
+          <w:sz w:val="24"/>
+          <w:lang w:val="es-419"/>
+        </w:rPr>
+        <w:t>La segunda parte corresponde a obtención de todos los contornos posibles que hay en la imagen.</w:t>
+      </w:r>
+    </w:p>
+    <w:p>
+      <w:pPr>
+        <w:spacing w:line="276" w:lineRule="auto"/>
+        <w:jc w:val="both"/>
+        <w:rPr>
+          <w:rFonts w:ascii="Arial" w:hAnsi="Arial" w:cs="Arial"/>
+          <w:sz w:val="24"/>
+          <w:lang w:val="es-419"/>
+        </w:rPr>
+      </w:pPr>
+      <w:r>
+        <w:rPr>
+          <w:noProof/>
+        </w:rPr>
+        <w:drawing>
+          <wp:inline distT="0" distB="0" distL="0" distR="0">
+            <wp:extent cx="5419725" cy="971550"/>
+            <wp:effectExtent l="0" t="0" r="9525" b="0"/>
+            <wp:docPr id="3" name="Imagen 3"/>
+            <wp:cNvGraphicFramePr>
+              <a:graphicFrameLocks xmlns:a="http://schemas.openxmlformats.org/drawingml/2006/main" noChangeAspect="1"/>
+            </wp:cNvGraphicFramePr>
+            <a:graphic xmlns:a="http://schemas.openxmlformats.org/drawingml/2006/main">
+              <a:graphicData uri="http://schemas.openxmlformats.org/drawingml/2006/picture">
+                <pic:pic xmlns:pic="http://schemas.openxmlformats.org/drawingml/2006/picture">
+                  <pic:nvPicPr>
+                    <pic:cNvPr id="0" name="Picture 8"/>
+                    <pic:cNvPicPr>
+                      <a:picLocks noChangeAspect="1" noChangeArrowheads="1"/>
+                    </pic:cNvPicPr>
+                  </pic:nvPicPr>
+                  <pic:blipFill>
+                    <a:blip r:embed="rId6">
+                      <a:extLst>
+                        <a:ext uri="{28A0092B-C50C-407E-A947-70E740481C1C}">
+                          <a14:useLocalDpi xmlns:a14="http://schemas.microsoft.com/office/drawing/2010/main" val="0"/>
+                        </a:ext>
+                      </a:extLst>
+                    </a:blip>
+                    <a:srcRect/>
+                    <a:stretch>
+                      <a:fillRect/>
+                    </a:stretch>
+                  </pic:blipFill>
+                  <pic:spPr bwMode="auto">
+                    <a:xfrm>
+                      <a:off x="0" y="0"/>
+                      <a:ext cx="5419725" cy="971550"/>
+                    </a:xfrm>
+                    <a:prstGeom prst="rect">
+                      <a:avLst/>
+                    </a:prstGeom>
+                    <a:noFill/>
+                    <a:ln>
+                      <a:noFill/>
+                    </a:ln>
+                  </pic:spPr>
+                </pic:pic>
+              </a:graphicData>
+            </a:graphic>
+          </wp:inline>
+        </w:drawing>
+      </w:r>
+    </w:p>
+    <w:p>
+      <w:pPr>
+        <w:spacing w:line="276" w:lineRule="auto"/>
+        <w:jc w:val="both"/>
+        <w:rPr>
+          <w:rFonts w:ascii="Arial" w:hAnsi="Arial" w:cs="Arial"/>
+          <w:sz w:val="24"/>
+          <w:lang w:val="es-419"/>
+        </w:rPr>
+      </w:pPr>
+      <w:r>
+        <w:rPr>
+          <w:rFonts w:ascii="Arial" w:hAnsi="Arial" w:cs="Arial"/>
+          <w:sz w:val="24"/>
+          <w:lang w:val="es-419"/>
+        </w:rPr>
+        <w:lastRenderedPageBreak/>
+        <w:t>A partir de estos contornos se debe realizar la obtención del área de cada contorno y realizar el filtrado de los mismos, teniendo en cuenta el rango de área que corresponde a una carta.</w:t>
+      </w:r>
+    </w:p>
+    <w:p>
+      <w:pPr>
+        <w:spacing w:line="276" w:lineRule="auto"/>
+        <w:jc w:val="both"/>
+        <w:rPr>
+          <w:rFonts w:ascii="Arial" w:hAnsi="Arial" w:cs="Arial"/>
+          <w:sz w:val="24"/>
+          <w:lang w:val="es-419"/>
+        </w:rPr>
+      </w:pPr>
+      <w:r>
+        <w:rPr>
+          <w:noProof/>
+        </w:rPr>
+        <w:drawing>
+          <wp:inline distT="0" distB="0" distL="0" distR="0">
+            <wp:extent cx="3209925" cy="933450"/>
+            <wp:effectExtent l="0" t="0" r="9525" b="0"/>
+            <wp:docPr id="4" name="Imagen 4"/>
+            <wp:cNvGraphicFramePr>
+              <a:graphicFrameLocks xmlns:a="http://schemas.openxmlformats.org/drawingml/2006/main" noChangeAspect="1"/>
+            </wp:cNvGraphicFramePr>
+            <a:graphic xmlns:a="http://schemas.openxmlformats.org/drawingml/2006/main">
+              <a:graphicData uri="http://schemas.openxmlformats.org/drawingml/2006/picture">
+                <pic:pic xmlns:pic="http://schemas.openxmlformats.org/drawingml/2006/picture">
+                  <pic:nvPicPr>
+                    <pic:cNvPr id="0" name="Picture 10"/>
+                    <pic:cNvPicPr>
+                      <a:picLocks noChangeAspect="1" noChangeArrowheads="1"/>
+                    </pic:cNvPicPr>
+                  </pic:nvPicPr>
+                  <pic:blipFill>
+                    <a:blip r:embed="rId7">
+                      <a:extLst>
+                        <a:ext uri="{28A0092B-C50C-407E-A947-70E740481C1C}">
+                          <a14:useLocalDpi xmlns:a14="http://schemas.microsoft.com/office/drawing/2010/main" val="0"/>
+                        </a:ext>
+                      </a:extLst>
+                    </a:blip>
+                    <a:srcRect/>
+                    <a:stretch>
+                      <a:fillRect/>
+                    </a:stretch>
+                  </pic:blipFill>
+                  <pic:spPr bwMode="auto">
+                    <a:xfrm>
+                      <a:off x="0" y="0"/>
+                      <a:ext cx="3209925" cy="933450"/>
+                    </a:xfrm>
+                    <a:prstGeom prst="rect">
+                      <a:avLst/>
+                    </a:prstGeom>
+                    <a:noFill/>
+                    <a:ln>
+                      <a:noFill/>
+                    </a:ln>
+                  </pic:spPr>
+                </pic:pic>
+              </a:graphicData>
+            </a:graphic>
+          </wp:inline>
+        </w:drawing>
+      </w:r>
+    </w:p>
+    <w:p>
+      <w:pPr>
+        <w:spacing w:line="276" w:lineRule="auto"/>
+        <w:jc w:val="both"/>
+        <w:rPr>
+          <w:rFonts w:ascii="Arial" w:hAnsi="Arial" w:cs="Arial"/>
+          <w:sz w:val="24"/>
+          <w:lang w:val="es-419"/>
+        </w:rPr>
+      </w:pPr>
+      <w:r>
+        <w:rPr>
+          <w:rFonts w:ascii="Arial" w:hAnsi="Arial" w:cs="Arial"/>
+          <w:sz w:val="24"/>
+          <w:lang w:val="es-419"/>
+        </w:rPr>
+        <w:t>Si el área está dentro del rango que corresponde al rango de las cartas, se dibuja el contorno en una imagen aparte y se procede a obtener el ángulo de inclinación de carta.</w:t>
+      </w:r>
+    </w:p>
+    <w:p>
+      <w:pPr>
+        <w:spacing w:line="276" w:lineRule="auto"/>
+        <w:jc w:val="both"/>
+        <w:rPr>
+          <w:rFonts w:ascii="Arial" w:hAnsi="Arial" w:cs="Arial"/>
+          <w:sz w:val="24"/>
+          <w:lang w:val="es-419"/>
+        </w:rPr>
+      </w:pPr>
+      <w:r>
+        <w:rPr>
+          <w:noProof/>
+        </w:rPr>
+        <w:drawing>
+          <wp:inline distT="0" distB="0" distL="0" distR="0">
+            <wp:extent cx="5612130" cy="1698853"/>
+            <wp:effectExtent l="0" t="0" r="7620" b="0"/>
+            <wp:docPr id="7" name="Imagen 7"/>
+            <wp:cNvGraphicFramePr>
+              <a:graphicFrameLocks xmlns:a="http://schemas.openxmlformats.org/drawingml/2006/main" noChangeAspect="1"/>
+            </wp:cNvGraphicFramePr>
+            <a:graphic xmlns:a="http://schemas.openxmlformats.org/drawingml/2006/main">
+              <a:graphicData uri="http://schemas.openxmlformats.org/drawingml/2006/picture">
+                <pic:pic xmlns:pic="http://schemas.openxmlformats.org/drawingml/2006/picture">
+                  <pic:nvPicPr>
+                    <pic:cNvPr id="0" name="Picture 16"/>
+                    <pic:cNvPicPr>
+                      <a:picLocks noChangeAspect="1" noChangeArrowheads="1"/>
+                    </pic:cNvPicPr>
+                  </pic:nvPicPr>
+                  <pic:blipFill>
+                    <a:blip r:embed="rId8">
+                      <a:extLst>
+                        <a:ext uri="{28A0092B-C50C-407E-A947-70E740481C1C}">
+                          <a14:useLocalDpi xmlns:a14="http://schemas.microsoft.com/office/drawing/2010/main" val="0"/>
+                        </a:ext>
+                      </a:extLst>
+                    </a:blip>
+                    <a:srcRect/>
+                    <a:stretch>
+                      <a:fillRect/>
+                    </a:stretch>
+                  </pic:blipFill>
+                  <pic:spPr bwMode="auto">
+                    <a:xfrm>
+                      <a:off x="0" y="0"/>
+                      <a:ext cx="5612130" cy="1698853"/>
+                    </a:xfrm>
+                    <a:prstGeom prst="rect">
+                      <a:avLst/>
+                    </a:prstGeom>
+                    <a:noFill/>
+                    <a:ln>
+                      <a:noFill/>
+                    </a:ln>
+                  </pic:spPr>
+                </pic:pic>
+              </a:graphicData>
+            </a:graphic>
+          </wp:inline>
+        </w:drawing>
+      </w:r>
+    </w:p>
+    <w:p>
+      <w:pPr>
+        <w:spacing w:line="276" w:lineRule="auto"/>
+        <w:jc w:val="both"/>
+        <w:rPr>
+          <w:rFonts w:ascii="Arial" w:hAnsi="Arial" w:cs="Arial"/>
+          <w:sz w:val="24"/>
+          <w:lang w:val="es-419"/>
+        </w:rPr>
+      </w:pPr>
+      <w:r>
+        <w:rPr>
+          <w:rFonts w:ascii="Arial" w:hAnsi="Arial" w:cs="Arial"/>
+          <w:sz w:val="24"/>
+          <w:lang w:val="es-419"/>
+        </w:rPr>
+        <w:t>Para obtener dicha inclinación se procede a realizar un PCA sobre cada contorno obtenido posterior a su filtrado. El PCA lo que nos entregara serán los valores y vectores propios de cada contorno y a partir de ellos se podrá obtener la orientación.</w:t>
+      </w:r>
+    </w:p>
+    <w:p>
+      <w:pPr>
+        <w:spacing w:line="276" w:lineRule="auto"/>
+        <w:jc w:val="both"/>
+        <w:rPr>
+          <w:rFonts w:ascii="Arial" w:hAnsi="Arial" w:cs="Arial"/>
+          <w:sz w:val="24"/>
+          <w:lang w:val="es-419"/>
+        </w:rPr>
+      </w:pPr>
+      <w:r>
+        <w:rPr>
+          <w:noProof/>
+        </w:rPr>
+        <w:lastRenderedPageBreak/>
+        <w:drawing>
+          <wp:inline distT="0" distB="0" distL="0" distR="0">
+            <wp:extent cx="5612130" cy="4783372"/>
+            <wp:effectExtent l="0" t="0" r="7620" b="0"/>
+            <wp:docPr id="8" name="Imagen 8"/>
+            <wp:cNvGraphicFramePr>
+              <a:graphicFrameLocks xmlns:a="http://schemas.openxmlformats.org/drawingml/2006/main" noChangeAspect="1"/>
+            </wp:cNvGraphicFramePr>
+            <a:graphic xmlns:a="http://schemas.openxmlformats.org/drawingml/2006/main">
+              <a:graphicData uri="http://schemas.openxmlformats.org/drawingml/2006/picture">
+                <pic:pic xmlns:pic="http://schemas.openxmlformats.org/drawingml/2006/picture">
+                  <pic:nvPicPr>
+                    <pic:cNvPr id="0" name="Picture 18"/>
+                    <pic:cNvPicPr>
+                      <a:picLocks noChangeAspect="1" noChangeArrowheads="1"/>
+                    </pic:cNvPicPr>
+                  </pic:nvPicPr>
+                  <pic:blipFill>
+                    <a:blip r:embed="rId9">
+                      <a:extLst>
+                        <a:ext uri="{28A0092B-C50C-407E-A947-70E740481C1C}">
+                          <a14:useLocalDpi xmlns:a14="http://schemas.microsoft.com/office/drawing/2010/main" val="0"/>
+                        </a:ext>
+                      </a:extLst>
+                    </a:blip>
+                    <a:srcRect/>
+                    <a:stretch>
+                      <a:fillRect/>
+                    </a:stretch>
+                  </pic:blipFill>
+                  <pic:spPr bwMode="auto">
+                    <a:xfrm>
+                      <a:off x="0" y="0"/>
+                      <a:ext cx="5612130" cy="4783372"/>
+                    </a:xfrm>
+                    <a:prstGeom prst="rect">
+                      <a:avLst/>
+                    </a:prstGeom>
+                    <a:noFill/>
+                    <a:ln>
+                      <a:noFill/>
+                    </a:ln>
+                  </pic:spPr>
+                </pic:pic>
+              </a:graphicData>
+            </a:graphic>
+          </wp:inline>
+        </w:drawing>
+      </w:r>
+    </w:p>
+    <w:p>
+      <w:pPr>
+        <w:spacing w:line="276" w:lineRule="auto"/>
+        <w:jc w:val="both"/>
+        <w:rPr>
+          <w:rFonts w:ascii="Arial" w:hAnsi="Arial" w:cs="Arial"/>
+          <w:sz w:val="24"/>
+          <w:lang w:val="es-419"/>
+        </w:rPr>
+      </w:pPr>
+      <w:r>
+        <w:rPr>
+          <w:rFonts w:ascii="Arial" w:hAnsi="Arial" w:cs="Arial"/>
+          <w:sz w:val="24"/>
+          <w:lang w:val="es-419"/>
+        </w:rPr>
+        <w:t>Finalmente, a partir de la posición en la imagen de carta sobre el tablero se podrá saber el tipo de carta y a partir de su orientación se podrá saber su estado.</w:t>
+      </w:r>
+      <w:r>
+        <w:rPr>
+          <w:rFonts w:ascii="Arial" w:hAnsi="Arial" w:cs="Arial"/>
+          <w:sz w:val="24"/>
+          <w:lang w:val="es-419"/>
+        </w:rPr>
+        <w:t xml:space="preserve"> Adicionalmente, se imprime cada imagen de resultado y un pequeño reporte.</w:t>
+      </w:r>
+    </w:p>
+    <w:p>
+      <w:pPr>
+        <w:spacing w:line="276" w:lineRule="auto"/>
+        <w:jc w:val="both"/>
+        <w:rPr>
+          <w:rFonts w:ascii="Arial" w:hAnsi="Arial" w:cs="Arial"/>
+          <w:sz w:val="24"/>
+          <w:lang w:val="es-419"/>
+        </w:rPr>
+      </w:pPr>
+      <w:r>
+        <w:rPr>
+          <w:noProof/>
+        </w:rPr>
+        <w:drawing>
+          <wp:inline distT="0" distB="0" distL="0" distR="0">
+            <wp:extent cx="2752725" cy="247650"/>
+            <wp:effectExtent l="0" t="0" r="9525" b="0"/>
+            <wp:docPr id="9" name="Imagen 9"/>
+            <wp:cNvGraphicFramePr>
+              <a:graphicFrameLocks xmlns:a="http://schemas.openxmlformats.org/drawingml/2006/main" noChangeAspect="1"/>
+            </wp:cNvGraphicFramePr>
+            <a:graphic xmlns:a="http://schemas.openxmlformats.org/drawingml/2006/main">
+              <a:graphicData uri="http://schemas.openxmlformats.org/drawingml/2006/picture">
+                <pic:pic xmlns:pic="http://schemas.openxmlformats.org/drawingml/2006/picture">
+                  <pic:nvPicPr>
+                    <pic:cNvPr id="0" name="Picture 20"/>
+                    <pic:cNvPicPr>
+                      <a:picLocks noChangeAspect="1" noChangeArrowheads="1"/>
+                    </pic:cNvPicPr>
+                  </pic:nvPicPr>
+                  <pic:blipFill>
+                    <a:blip r:embed="rId10">
+                      <a:extLst>
+                        <a:ext uri="{28A0092B-C50C-407E-A947-70E740481C1C}">
+                          <a14:useLocalDpi xmlns:a14="http://schemas.microsoft.com/office/drawing/2010/main" val="0"/>
+                        </a:ext>
+                      </a:extLst>
+                    </a:blip>
+                    <a:srcRect/>
+                    <a:stretch>
+                      <a:fillRect/>
+                    </a:stretch>
+                  </pic:blipFill>
+                  <pic:spPr bwMode="auto">
+                    <a:xfrm>
+                      <a:off x="0" y="0"/>
+                      <a:ext cx="2752725" cy="247650"/>
+                    </a:xfrm>
+                    <a:prstGeom prst="rect">
+                      <a:avLst/>
+                    </a:prstGeom>
+                    <a:noFill/>
+                    <a:ln>
+                      <a:noFill/>
+                    </a:ln>
+                  </pic:spPr>
+                </pic:pic>
+              </a:graphicData>
+            </a:graphic>
+          </wp:inline>
+        </w:drawing>
+      </w:r>
+    </w:p>
+    <w:p>
+      <w:pPr>
+        <w:spacing w:line="276" w:lineRule="auto"/>
+        <w:jc w:val="both"/>
+        <w:rPr>
+          <w:rFonts w:ascii="Arial" w:hAnsi="Arial" w:cs="Arial"/>
+          <w:sz w:val="24"/>
+          <w:lang w:val="es-419"/>
+        </w:rPr>
+      </w:pPr>
+      <w:r>
+        <w:rPr>
+          <w:noProof/>
+        </w:rPr>
+        <w:drawing>
+          <wp:inline distT="0" distB="0" distL="0" distR="0">
+            <wp:extent cx="5038725" cy="1257300"/>
+            <wp:effectExtent l="0" t="0" r="9525" b="0"/>
+            <wp:docPr id="10" name="Imagen 10"/>
+            <wp:cNvGraphicFramePr>
+              <a:graphicFrameLocks xmlns:a="http://schemas.openxmlformats.org/drawingml/2006/main" noChangeAspect="1"/>
+            </wp:cNvGraphicFramePr>
+            <a:graphic xmlns:a="http://schemas.openxmlformats.org/drawingml/2006/main">
+              <a:graphicData uri="http://schemas.openxmlformats.org/drawingml/2006/picture">
+                <pic:pic xmlns:pic="http://schemas.openxmlformats.org/drawingml/2006/picture">
+                  <pic:nvPicPr>
+                    <pic:cNvPr id="0" name="Picture 22"/>
+                    <pic:cNvPicPr>
+                      <a:picLocks noChangeAspect="1" noChangeArrowheads="1"/>
+                    </pic:cNvPicPr>
+                  </pic:nvPicPr>
+                  <pic:blipFill>
+                    <a:blip r:embed="rId11">
+                      <a:extLst>
+                        <a:ext uri="{28A0092B-C50C-407E-A947-70E740481C1C}">
+                          <a14:useLocalDpi xmlns:a14="http://schemas.microsoft.com/office/drawing/2010/main" val="0"/>
+                        </a:ext>
+                      </a:extLst>
+                    </a:blip>
+                    <a:srcRect/>
+                    <a:stretch>
+                      <a:fillRect/>
+                    </a:stretch>
+                  </pic:blipFill>
+                  <pic:spPr bwMode="auto">
+                    <a:xfrm>
+                      <a:off x="0" y="0"/>
+                      <a:ext cx="5038725" cy="1257300"/>
+                    </a:xfrm>
+                    <a:prstGeom prst="rect">
+                      <a:avLst/>
+                    </a:prstGeom>
+                    <a:noFill/>
+                    <a:ln>
+                      <a:noFill/>
+                    </a:ln>
+                  </pic:spPr>
+                </pic:pic>
+              </a:graphicData>
+            </a:graphic>
+          </wp:inline>
+        </w:drawing>
+      </w:r>
+    </w:p>
+    <w:p>
+      <w:pPr>
+        <w:pStyle w:val="Prrafodelista"/>
+        <w:numPr>
+          <w:ilvl w:val="0"/>
+          <w:numId w:val="1"/>
+        </w:numPr>
+        <w:spacing w:line="276" w:lineRule="auto"/>
+        <w:jc w:val="both"/>
+        <w:rPr>
+          <w:rFonts w:ascii="Arial" w:hAnsi="Arial" w:cs="Arial"/>
+          <w:sz w:val="24"/>
+          <w:lang w:val="es-419"/>
+        </w:rPr>
+      </w:pPr>
+      <w:r>
+        <w:rPr>
+          <w:rFonts w:ascii="Arial" w:hAnsi="Arial" w:cs="Arial"/>
+          <w:sz w:val="24"/>
+          <w:lang w:val="es-419"/>
+        </w:rPr>
+        <w:t>Conclusiones</w:t>
+      </w:r>
+    </w:p>
+    <w:p>
+      <w:pPr>
+        <w:spacing w:line="276" w:lineRule="auto"/>
+        <w:jc w:val="both"/>
+        <w:rPr>
+          <w:rFonts w:ascii="Arial" w:hAnsi="Arial" w:cs="Arial"/>
+          <w:sz w:val="24"/>
+          <w:lang w:val="es-419"/>
+        </w:rPr>
+      </w:pPr>
+      <w:r>
+        <w:rPr>
+          <w:rFonts w:ascii="Arial" w:hAnsi="Arial" w:cs="Arial"/>
+          <w:sz w:val="24"/>
+          <w:lang w:val="es-419"/>
+        </w:rPr>
+        <w:t xml:space="preserve">Debido a la complejidad del problema, la curva de aprendizaje y el tiempo restante para trabajar en el proyecto, no se pudo obtener toda la información que se deseaba </w:t>
+      </w:r>
+      <w:r>
+        <w:rPr>
+          <w:rFonts w:ascii="Arial" w:hAnsi="Arial" w:cs="Arial"/>
+          <w:sz w:val="24"/>
+          <w:lang w:val="es-419"/>
+        </w:rPr>
+        <w:lastRenderedPageBreak/>
+        <w:t>en el objetivo inicial, por lo cual tuvo que hacerse una actualización de objetivo representada en el objetivo final.</w:t>
+      </w:r>
+      <w:bookmarkStart w:id="0" w:name="_GoBack"/>
+      <w:bookmarkEnd w:id="0"/>
     </w:p>
     <w:sectPr>
       <w:pgSz w:w="12240" w:h="15840"/>
@@ -414,6 +1014,119 @@
     </w:lvl>
   </w:abstractNum>
   <w:abstractNum w:abstractNumId="1" w15:restartNumberingAfterBreak="0">
+    <w:nsid w:val="1BF6650C"/>
+    <w:multiLevelType w:val="hybridMultilevel"/>
+    <w:tmpl w:val="A9BE7192"/>
+    <w:lvl w:ilvl="0" w:tplc="240A0001">
+      <w:start w:val="1"/>
+      <w:numFmt w:val="bullet"/>
+      <w:lvlText w:val=""/>
+      <w:lvlJc w:val="left"/>
+      <w:pPr>
+        <w:ind w:left="720" w:hanging="360"/>
+      </w:pPr>
+      <w:rPr>
+        <w:rFonts w:ascii="Symbol" w:hAnsi="Symbol" w:hint="default"/>
+      </w:rPr>
+    </w:lvl>
+    <w:lvl w:ilvl="1" w:tplc="240A0003" w:tentative="1">
+      <w:start w:val="1"/>
+      <w:numFmt w:val="bullet"/>
+      <w:lvlText w:val="o"/>
+      <w:lvlJc w:val="left"/>
+      <w:pPr>
+        <w:ind w:left="1440" w:hanging="360"/>
+      </w:pPr>
+      <w:rPr>
+        <w:rFonts w:ascii="Courier New" w:hAnsi="Courier New" w:cs="Courier New" w:hint="default"/>
+      </w:rPr>
+    </w:lvl>
+    <w:lvl w:ilvl="2" w:tplc="240A0005" w:tentative="1">
+      <w:start w:val="1"/>
+      <w:numFmt w:val="bullet"/>
+      <w:lvlText w:val=""/>
+      <w:lvlJc w:val="left"/>
+      <w:pPr>
+        <w:ind w:left="2160" w:hanging="360"/>
+      </w:pPr>
+      <w:rPr>
+        <w:rFonts w:ascii="Wingdings" w:hAnsi="Wingdings" w:hint="default"/>
+      </w:rPr>
+    </w:lvl>
+    <w:lvl w:ilvl="3" w:tplc="240A0001" w:tentative="1">
+      <w:start w:val="1"/>
+      <w:numFmt w:val="bullet"/>
+      <w:lvlText w:val=""/>
+      <w:lvlJc w:val="left"/>
+      <w:pPr>
+        <w:ind w:left="2880" w:hanging="360"/>
+      </w:pPr>
+      <w:rPr>
+        <w:rFonts w:ascii="Symbol" w:hAnsi="Symbol" w:hint="default"/>
+      </w:rPr>
+    </w:lvl>
+    <w:lvl w:ilvl="4" w:tplc="240A0003" w:tentative="1">
+      <w:start w:val="1"/>
+      <w:numFmt w:val="bullet"/>
+      <w:lvlText w:val="o"/>
+      <w:lvlJc w:val="left"/>
+      <w:pPr>
+        <w:ind w:left="3600" w:hanging="360"/>
+      </w:pPr>
+      <w:rPr>
+        <w:rFonts w:ascii="Courier New" w:hAnsi="Courier New" w:cs="Courier New" w:hint="default"/>
+      </w:rPr>
+    </w:lvl>
+    <w:lvl w:ilvl="5" w:tplc="240A0005" w:tentative="1">
+      <w:start w:val="1"/>
+      <w:numFmt w:val="bullet"/>
+      <w:lvlText w:val=""/>
+      <w:lvlJc w:val="left"/>
+      <w:pPr>
+        <w:ind w:left="4320" w:hanging="360"/>
+      </w:pPr>
+      <w:rPr>
+        <w:rFonts w:ascii="Wingdings" w:hAnsi="Wingdings" w:hint="default"/>
+      </w:rPr>
+    </w:lvl>
+    <w:lvl w:ilvl="6" w:tplc="240A0001" w:tentative="1">
+      <w:start w:val="1"/>
+      <w:numFmt w:val="bullet"/>
+      <w:lvlText w:val=""/>
+      <w:lvlJc w:val="left"/>
+      <w:pPr>
+        <w:ind w:left="5040" w:hanging="360"/>
+      </w:pPr>
+      <w:rPr>
+        <w:rFonts w:ascii="Symbol" w:hAnsi="Symbol" w:hint="default"/>
+      </w:rPr>
+    </w:lvl>
+    <w:lvl w:ilvl="7" w:tplc="240A0003" w:tentative="1">
+      <w:start w:val="1"/>
+      <w:numFmt w:val="bullet"/>
+      <w:lvlText w:val="o"/>
+      <w:lvlJc w:val="left"/>
+      <w:pPr>
+        <w:ind w:left="5760" w:hanging="360"/>
+      </w:pPr>
+      <w:rPr>
+        <w:rFonts w:ascii="Courier New" w:hAnsi="Courier New" w:cs="Courier New" w:hint="default"/>
+      </w:rPr>
+    </w:lvl>
+    <w:lvl w:ilvl="8" w:tplc="240A0005" w:tentative="1">
+      <w:start w:val="1"/>
+      <w:numFmt w:val="bullet"/>
+      <w:lvlText w:val=""/>
+      <w:lvlJc w:val="left"/>
+      <w:pPr>
+        <w:ind w:left="6480" w:hanging="360"/>
+      </w:pPr>
+      <w:rPr>
+        <w:rFonts w:ascii="Wingdings" w:hAnsi="Wingdings" w:hint="default"/>
+      </w:rPr>
+    </w:lvl>
+  </w:abstractNum>
+  <w:abstractNum w:abstractNumId="2" w15:restartNumberingAfterBreak="0">
     <w:nsid w:val="47AF54DC"/>
     <w:multiLevelType w:val="hybridMultilevel"/>
     <w:tmpl w:val="91B8AFCC"/>
@@ -526,7 +1239,7 @@
       </w:rPr>
     </w:lvl>
   </w:abstractNum>
-  <w:abstractNum w:abstractNumId="2" w15:restartNumberingAfterBreak="0">
+  <w:abstractNum w:abstractNumId="3" w15:restartNumberingAfterBreak="0">
     <w:nsid w:val="4B386147"/>
     <w:multiLevelType w:val="hybridMultilevel"/>
     <w:tmpl w:val="42DC50F6"/>
@@ -639,10 +1352,10 @@
       </w:rPr>
     </w:lvl>
   </w:abstractNum>
-  <w:abstractNum w:abstractNumId="3" w15:restartNumberingAfterBreak="0">
+  <w:abstractNum w:abstractNumId="4" w15:restartNumberingAfterBreak="0">
     <w:nsid w:val="625B0E95"/>
     <w:multiLevelType w:val="hybridMultilevel"/>
-    <w:tmpl w:val="214EF414"/>
+    <w:tmpl w:val="BF603F5A"/>
     <w:lvl w:ilvl="0" w:tplc="240A000F">
       <w:start w:val="1"/>
       <w:numFmt w:val="decimal"/>
@@ -726,15 +1439,18 @@
     </w:lvl>
   </w:abstractNum>
   <w:num w:numId="1">
-    <w:abstractNumId w:val="3"/>
+    <w:abstractNumId w:val="4"/>
   </w:num>
   <w:num w:numId="2">
-    <w:abstractNumId w:val="2"/>
+    <w:abstractNumId w:val="3"/>
   </w:num>
   <w:num w:numId="3">
     <w:abstractNumId w:val="0"/>
   </w:num>
   <w:num w:numId="4">
+    <w:abstractNumId w:val="2"/>
+  </w:num>
+  <w:num w:numId="5">
     <w:abstractNumId w:val="1"/>
   </w:num>
 </w:numbering>

</xml_diff>